<commit_message>
refactor: - Implement Gotenberg Service for DOCX to PDF Conversion - Update Outbound Document Preview Mechanism from PDF to DOCX Preview
</commit_message>
<xml_diff>
--- a/public/template_outbound.docx
+++ b/public/template_outbound.docx
@@ -821,18 +821,18 @@
               <w:tblLook w:val="04A0" w:firstRow="1" w:lastRow="0" w:firstColumn="1" w:lastColumn="0" w:noHBand="0" w:noVBand="1"/>
             </w:tblPr>
             <w:tblGrid>
-              <w:gridCol w:w="802"/>
-              <w:gridCol w:w="3813"/>
-              <w:gridCol w:w="1506"/>
-              <w:gridCol w:w="1014"/>
-              <w:gridCol w:w="1041"/>
-              <w:gridCol w:w="1014"/>
-              <w:gridCol w:w="1040"/>
+              <w:gridCol w:w="796"/>
+              <w:gridCol w:w="3191"/>
+              <w:gridCol w:w="1259"/>
+              <w:gridCol w:w="1104"/>
+              <w:gridCol w:w="1457"/>
+              <w:gridCol w:w="825"/>
+              <w:gridCol w:w="1598"/>
             </w:tblGrid>
             <w:tr>
               <w:tc>
                 <w:tcPr>
-                  <w:tcW w:w="805" w:type="dxa"/>
+                  <w:tcW w:w="796" w:type="dxa"/>
                 </w:tcPr>
                 <w:p>
                   <w:pPr>
@@ -851,7 +851,7 @@
               </w:tc>
               <w:tc>
                 <w:tcPr>
-                  <w:tcW w:w="3945" w:type="dxa"/>
+                  <w:tcW w:w="3191" w:type="dxa"/>
                 </w:tcPr>
                 <w:p>
                   <w:pPr>
@@ -870,7 +870,7 @@
               </w:tc>
               <w:tc>
                 <w:tcPr>
-                  <w:tcW w:w="1520" w:type="dxa"/>
+                  <w:tcW w:w="1259" w:type="dxa"/>
                 </w:tcPr>
                 <w:p>
                   <w:pPr>
@@ -897,7 +897,7 @@
               </w:tc>
               <w:tc>
                 <w:tcPr>
-                  <w:tcW w:w="2090" w:type="dxa"/>
+                  <w:tcW w:w="2561" w:type="dxa"/>
                   <w:gridSpan w:val="2"/>
                   <w:tcBorders>
                     <w:bottom w:val="single" w:sz="4" w:space="0" w:color="auto"/>
@@ -928,7 +928,7 @@
               </w:tc>
               <w:tc>
                 <w:tcPr>
-                  <w:tcW w:w="2091" w:type="dxa"/>
+                  <w:tcW w:w="2423" w:type="dxa"/>
                   <w:gridSpan w:val="2"/>
                   <w:tcBorders>
                     <w:bottom w:val="single" w:sz="4" w:space="0" w:color="auto"/>
@@ -961,7 +961,7 @@
             <w:tr>
               <w:tc>
                 <w:tcPr>
-                  <w:tcW w:w="805" w:type="dxa"/>
+                  <w:tcW w:w="796" w:type="dxa"/>
                 </w:tcPr>
                 <w:p>
                   <w:pPr>
@@ -980,7 +980,7 @@
               </w:tc>
               <w:tc>
                 <w:tcPr>
-                  <w:tcW w:w="3945" w:type="dxa"/>
+                  <w:tcW w:w="3191" w:type="dxa"/>
                 </w:tcPr>
                 <w:p>
                   <w:pPr>
@@ -1012,7 +1012,7 @@
               </w:tc>
               <w:tc>
                 <w:tcPr>
-                  <w:tcW w:w="1520" w:type="dxa"/>
+                  <w:tcW w:w="1259" w:type="dxa"/>
                 </w:tcPr>
                 <w:p>
                   <w:pPr>
@@ -1031,7 +1031,7 @@
               </w:tc>
               <w:tc>
                 <w:tcPr>
-                  <w:tcW w:w="1045" w:type="dxa"/>
+                  <w:tcW w:w="1104" w:type="dxa"/>
                   <w:tcBorders>
                     <w:right w:val="nil"/>
                   </w:tcBorders>
@@ -1053,7 +1053,7 @@
               </w:tc>
               <w:tc>
                 <w:tcPr>
-                  <w:tcW w:w="1045" w:type="dxa"/>
+                  <w:tcW w:w="1457" w:type="dxa"/>
                   <w:tcBorders>
                     <w:left w:val="nil"/>
                   </w:tcBorders>
@@ -1088,7 +1088,7 @@
               </w:tc>
               <w:tc>
                 <w:tcPr>
-                  <w:tcW w:w="1045" w:type="dxa"/>
+                  <w:tcW w:w="825" w:type="dxa"/>
                   <w:tcBorders>
                     <w:right w:val="nil"/>
                   </w:tcBorders>
@@ -1110,7 +1110,7 @@
               </w:tc>
               <w:tc>
                 <w:tcPr>
-                  <w:tcW w:w="1046" w:type="dxa"/>
+                  <w:tcW w:w="1598" w:type="dxa"/>
                   <w:tcBorders>
                     <w:left w:val="nil"/>
                   </w:tcBorders>

</xml_diff>